<commit_message>
Returning to work after long break. Adding un commited code
</commit_message>
<xml_diff>
--- a/Literature Review.docx
+++ b/Literature Review.docx
@@ -236,6 +236,7 @@
           <w:id w:val="1356934708"/>
           <w:citation/>
         </w:sdtPr>
+        <w:sdtEndPr/>
         <w:sdtContent>
           <w:r>
             <w:rPr>
@@ -456,25 +457,7 @@
           <w:sz w:val="22"/>
           <w:szCs w:val="22"/>
         </w:rPr>
-        <w:t xml:space="preserve">, 2002). The difference comes from two factors: the fitness score is calculated for each game tick for every agent; the worst agents are periodically removed and replaced with offspring from the best parents. This is beneficial as from the players' perspective the agents will start to perform more complex </w:t>
-      </w:r>
-      <w:r>
-        <w:rPr>
-          <w:rFonts w:asciiTheme="minorHAnsi" w:hAnsiTheme="minorHAnsi" w:cstheme="minorHAnsi"/>
-          <w:color w:val="0E101A"/>
-          <w:sz w:val="22"/>
-          <w:szCs w:val="22"/>
-        </w:rPr>
-        <w:t>behaviour</w:t>
-      </w:r>
-      <w:r>
-        <w:rPr>
-          <w:rFonts w:asciiTheme="minorHAnsi" w:hAnsiTheme="minorHAnsi" w:cstheme="minorHAnsi"/>
-          <w:color w:val="0E101A"/>
-          <w:sz w:val="22"/>
-          <w:szCs w:val="22"/>
-        </w:rPr>
-        <w:t xml:space="preserve"> during gameplay with no jarring population wipes. It does come with an extra cost to perform the fitness calculation.</w:t>
+        <w:t>, 2002). The difference comes from two factors: the fitness score is calculated for each game tick for every agent; the worst agents are periodically removed and replaced with offspring from the best parents. This is beneficial as from the players' perspective the agents will start to perform more complex behaviour during gameplay with no jarring population wipes. It does come with an extra cost to perform the fitness calculation.</w:t>
       </w:r>
     </w:p>
     <w:p>
@@ -810,20 +793,19 @@
     </w:p>
     <w:sdt>
       <w:sdtPr>
+        <w:rPr>
+          <w:rFonts w:asciiTheme="minorHAnsi" w:eastAsiaTheme="minorHAnsi" w:hAnsiTheme="minorHAnsi" w:cstheme="minorBidi"/>
+          <w:color w:val="auto"/>
+          <w:sz w:val="22"/>
+          <w:szCs w:val="22"/>
+        </w:rPr>
         <w:id w:val="-1526629776"/>
         <w:docPartObj>
           <w:docPartGallery w:val="Bibliographies"/>
           <w:docPartUnique/>
         </w:docPartObj>
       </w:sdtPr>
-      <w:sdtEndPr>
-        <w:rPr>
-          <w:rFonts w:asciiTheme="minorHAnsi" w:eastAsiaTheme="minorHAnsi" w:hAnsiTheme="minorHAnsi" w:cstheme="minorBidi"/>
-          <w:color w:val="auto"/>
-          <w:sz w:val="22"/>
-          <w:szCs w:val="22"/>
-        </w:rPr>
-      </w:sdtEndPr>
+      <w:sdtEndPr/>
       <w:sdtContent>
         <w:p>
           <w:pPr>
@@ -838,6 +820,7 @@
             <w:id w:val="111145805"/>
             <w:bibliography/>
           </w:sdtPr>
+          <w:sdtEndPr/>
           <w:sdtContent>
             <w:p>
               <w:pPr>
@@ -1047,6 +1030,78 @@
         </w:sdt>
       </w:sdtContent>
     </w:sdt>
+    <w:p>
+      <w:pPr>
+        <w:pStyle w:val="Heading2"/>
+        <w:rPr>
+          <w:lang w:val="en-US"/>
+        </w:rPr>
+      </w:pPr>
+      <w:r>
+        <w:rPr>
+          <w:lang w:val="en-US"/>
+        </w:rPr>
+        <w:t>More To Add</w:t>
+      </w:r>
+    </w:p>
+    <w:p>
+      <w:pPr>
+        <w:rPr>
+          <w:lang w:val="en-US"/>
+        </w:rPr>
+      </w:pPr>
+      <w:hyperlink r:id="rId5" w:history="1">
+        <w:r>
+          <w:rPr>
+            <w:rStyle w:val="Hyperlink"/>
+            <w:lang w:val="en-US"/>
+          </w:rPr>
+          <w:t>https://www.cs.ox.ac.uk/people/shimon.whiteson/pubs/ethembabaoglutr08.pdf</w:t>
+        </w:r>
+      </w:hyperlink>
+      <w:r>
+        <w:rPr>
+          <w:lang w:val="en-US"/>
+        </w:rPr>
+        <w:t xml:space="preserve"> - </w:t>
+      </w:r>
+      <w:proofErr w:type="spellStart"/>
+      <w:r>
+        <w:rPr>
+          <w:lang w:val="en-US"/>
+        </w:rPr>
+        <w:t>Refernce</w:t>
+      </w:r>
+      <w:proofErr w:type="spellEnd"/>
+      <w:r>
+        <w:rPr>
+          <w:lang w:val="en-US"/>
+        </w:rPr>
+        <w:t xml:space="preserve"> This</w:t>
+      </w:r>
+    </w:p>
+    <w:p>
+      <w:pPr>
+        <w:rPr>
+          <w:lang w:val="en-US"/>
+        </w:rPr>
+      </w:pPr>
+      <w:hyperlink r:id="rId6" w:history="1">
+        <w:r>
+          <w:rPr>
+            <w:rStyle w:val="Hyperlink"/>
+            <w:lang w:val="en-US"/>
+          </w:rPr>
+          <w:t>https://ieeexplore.ieee.org/abstract/document/9185847</w:t>
+        </w:r>
+      </w:hyperlink>
+      <w:r>
+        <w:rPr>
+          <w:lang w:val="en-US"/>
+        </w:rPr>
+        <w:t xml:space="preserve"> - Have a look at this</w:t>
+      </w:r>
+    </w:p>
     <w:p>
       <w:pPr>
         <w:rPr>
@@ -1601,6 +1656,17 @@
     <w:unhideWhenUsed/>
     <w:rsid w:val="002C0E23"/>
   </w:style>
+  <w:style w:type="character" w:styleId="Hyperlink">
+    <w:name w:val="Hyperlink"/>
+    <w:basedOn w:val="DefaultParagraphFont"/>
+    <w:uiPriority w:val="99"/>
+    <w:unhideWhenUsed/>
+    <w:rsid w:val="009E54A8"/>
+    <w:rPr>
+      <w:color w:val="0563C1" w:themeColor="hyperlink"/>
+      <w:u w:val="single"/>
+    </w:rPr>
+  </w:style>
 </w:styles>
 </file>
 

</xml_diff>